<commit_message>
Clarify about the ffmpeg DLL
</commit_message>
<xml_diff>
--- a/hw3report.docx
+++ b/hw3report.docx
@@ -652,6 +652,37 @@
         </w:numPr>
       </w:pPr>
       <w:r>
+        <w:t xml:space="preserve">For video loading OpenCV depends on </w:t>
+      </w:r>
+      <w:r>
+        <w:t>opencv_ffmpeg</w:t>
+      </w:r>
+      <w:r>
+        <w:t xml:space="preserve">.dll. This DLL is found in the bin/ folder of the OpenCV installation. Find it, and either (1) put it into the directory of the executable, or (2) put it into some directory on the PATH, for example </w:t>
+      </w:r>
+      <w:r>
+        <w:t>C</w:t>
+      </w:r>
+      <w:proofErr w:type="gramStart"/>
+      <w:r>
+        <w:t>:/</w:t>
+      </w:r>
+      <w:proofErr w:type="gramEnd"/>
+      <w:r>
+        <w:t>windows/system32.</w:t>
+      </w:r>
+      <w:bookmarkStart w:id="0" w:name="_GoBack"/>
+      <w:bookmarkEnd w:id="0"/>
+    </w:p>
+    <w:p>
+      <w:pPr>
+        <w:pStyle w:val="ListParagraph"/>
+        <w:numPr>
+          <w:ilvl w:val="0"/>
+          <w:numId w:val="3"/>
+        </w:numPr>
+      </w:pPr>
+      <w:r>
         <w:t>You can compile and debug using Visual Studio!</w:t>
       </w:r>
     </w:p>
@@ -1404,13 +1435,7 @@
             <w:rPr>
               <w:rFonts w:ascii="Cambria Math" w:hAnsi="Cambria Math"/>
             </w:rPr>
-            <m:t>meas</m:t>
-          </m:r>
-          <m:r>
-            <w:rPr>
-              <w:rFonts w:ascii="Cambria Math" w:hAnsi="Cambria Math"/>
-            </w:rPr>
-            <m:t>urement</m:t>
+            <m:t>measurement</m:t>
           </m:r>
           <m:r>
             <m:rPr>
@@ -2389,7 +2414,7 @@
           <v:shape id="_x0000_i1025" type="#_x0000_t75" style="width:468.3pt;height:222.9pt" o:ole="">
             <v:imagedata r:id="rId8" o:title=""/>
           </v:shape>
-          <o:OLEObject Type="Embed" ProgID="Word.OpenDocumentText.12" ShapeID="_x0000_i1025" DrawAspect="Content" ObjectID="_1559420028" r:id="rId9"/>
+          <o:OLEObject Type="Embed" ProgID="Word.OpenDocumentText.12" ShapeID="_x0000_i1025" DrawAspect="Content" ObjectID="_1559420427" r:id="rId9"/>
         </w:object>
       </w:r>
       <w:r>
@@ -2410,7 +2435,7 @@
           <v:shape id="_x0000_i1026" type="#_x0000_t75" style="width:468.3pt;height:267.35pt" o:ole="">
             <v:imagedata r:id="rId10" o:title=""/>
           </v:shape>
-          <o:OLEObject Type="Embed" ProgID="Word.OpenDocumentText.12" ShapeID="_x0000_i1026" DrawAspect="Content" ObjectID="_1559420029" r:id="rId11"/>
+          <o:OLEObject Type="Embed" ProgID="Word.OpenDocumentText.12" ShapeID="_x0000_i1026" DrawAspect="Content" ObjectID="_1559420428" r:id="rId11"/>
         </w:object>
       </w:r>
     </w:p>
@@ -2439,7 +2464,7 @@
           <v:shape id="_x0000_i1027" type="#_x0000_t75" style="width:468.3pt;height:267.95pt" o:ole="">
             <v:imagedata r:id="rId12" o:title=""/>
           </v:shape>
-          <o:OLEObject Type="Embed" ProgID="Word.OpenDocumentText.12" ShapeID="_x0000_i1027" DrawAspect="Content" ObjectID="_1559420030" r:id="rId13"/>
+          <o:OLEObject Type="Embed" ProgID="Word.OpenDocumentText.12" ShapeID="_x0000_i1027" DrawAspect="Content" ObjectID="_1559420429" r:id="rId13"/>
         </w:object>
       </w:r>
       <w:r>
@@ -2601,7 +2626,6 @@
       </w:r>
     </w:p>
     <w:p>
-      <w:bookmarkStart w:id="0" w:name="_GoBack"/>
       <w:r>
         <w:rPr>
           <w:noProof/>
@@ -2644,7 +2668,6 @@
           </wp:inline>
         </w:drawing>
       </w:r>
-      <w:bookmarkEnd w:id="0"/>
     </w:p>
     <w:sectPr>
       <w:pgSz w:w="12240" w:h="15840"/>
@@ -4259,7 +4282,7 @@
   <a:extraClrSchemeLst/>
   <a:extLst>
     <a:ext uri="{05A4C25C-085E-4340-85A3-A5531E510DB2}">
-      <thm15:themeFamily xmlns="" xmlns:thm15="http://schemas.microsoft.com/office/thememl/2012/main" name="Office Theme" id="{62F939B6-93AF-4DB8-9C6B-D6C7DFDC589F}" vid="{4A3C46E8-61CC-4603-A589-7422A47A8E4A}"/>
+      <thm15:themeFamily xmlns:thm15="http://schemas.microsoft.com/office/thememl/2012/main" xmlns="" name="Office Theme" id="{62F939B6-93AF-4DB8-9C6B-D6C7DFDC589F}" vid="{4A3C46E8-61CC-4603-A589-7422A47A8E4A}"/>
     </a:ext>
   </a:extLst>
 </a:theme>

</xml_diff>